<commit_message>
Editing of Corpus dataset to allow for readability by sklearn
</commit_message>
<xml_diff>
--- a/Documents/Project-Report.docx
+++ b/Documents/Project-Report.docx
@@ -1169,8 +1169,6 @@
       <w:pPr>
         <w:pStyle w:val="FrontMatterHeader"/>
       </w:pPr>
-      <w:bookmarkStart w:id="4" w:name="_GoBack"/>
-      <w:bookmarkEnd w:id="4"/>
       <w:r>
         <w:lastRenderedPageBreak/>
         <w:t>Contents</w:t>
@@ -3216,9 +3214,9 @@
           <w:lang w:val="en-GB"/>
         </w:rPr>
       </w:pPr>
-      <w:bookmarkStart w:id="5" w:name="_Toc192777705"/>
-      <w:bookmarkStart w:id="6" w:name="_Toc222978592"/>
-      <w:bookmarkStart w:id="7" w:name="_Toc34045667"/>
+      <w:bookmarkStart w:id="4" w:name="_Toc192777705"/>
+      <w:bookmarkStart w:id="5" w:name="_Toc222978592"/>
+      <w:bookmarkStart w:id="6" w:name="_Toc34045667"/>
       <w:r>
         <w:rPr>
           <w:lang w:val="en-GB"/>
@@ -3232,23 +3230,23 @@
         </w:rPr>
         <w:t xml:space="preserve">&amp; </w:t>
       </w:r>
+      <w:bookmarkEnd w:id="4"/>
       <w:bookmarkEnd w:id="5"/>
+      <w:r>
+        <w:rPr>
+          <w:lang w:val="en-GB"/>
+        </w:rPr>
+        <w:t>Process</w:t>
+      </w:r>
       <w:bookmarkEnd w:id="6"/>
-      <w:r>
-        <w:rPr>
-          <w:lang w:val="en-GB"/>
-        </w:rPr>
-        <w:t>Process</w:t>
-      </w:r>
-      <w:bookmarkEnd w:id="7"/>
-    </w:p>
-    <w:p>
-      <w:pPr>
-        <w:rPr>
-          <w:lang w:val="en-GB"/>
-        </w:rPr>
-      </w:pPr>
-      <w:bookmarkStart w:id="8" w:name="_Toc192777706"/>
+    </w:p>
+    <w:p>
+      <w:pPr>
+        <w:rPr>
+          <w:lang w:val="en-GB"/>
+        </w:rPr>
+      </w:pPr>
+      <w:bookmarkStart w:id="7" w:name="_Toc192777706"/>
       <w:r>
         <w:rPr>
           <w:lang w:val="en-GB"/>
@@ -3301,19 +3299,11 @@
           <w:lang w:val="en-GB"/>
         </w:rPr>
       </w:pPr>
-      <w:proofErr w:type="gramStart"/>
-      <w:r>
-        <w:rPr>
-          <w:lang w:val="en-GB"/>
-        </w:rPr>
-        <w:t>All of</w:t>
-      </w:r>
-      <w:proofErr w:type="gramEnd"/>
-      <w:r>
-        <w:rPr>
-          <w:lang w:val="en-GB"/>
-        </w:rPr>
-        <w:t xml:space="preserve"> the sections and text in this example are for illustration purposes. The main Chapters are a good starting point, but the content and actual sections that you include are likely to be different.</w:t>
+      <w:r>
+        <w:rPr>
+          <w:lang w:val="en-GB"/>
+        </w:rPr>
+        <w:t>All of the sections and text in this example are for illustration purposes. The main Chapters are a good starting point, but the content and actual sections that you include are likely to be different.</w:t>
       </w:r>
     </w:p>
     <w:p>
@@ -3411,23 +3401,101 @@
       <w:pPr>
         <w:pStyle w:val="Heading2"/>
       </w:pPr>
-      <w:bookmarkStart w:id="9" w:name="_Toc34045668"/>
+      <w:bookmarkStart w:id="8" w:name="_Toc34045668"/>
       <w:r>
         <w:t>Background</w:t>
       </w:r>
+      <w:bookmarkEnd w:id="8"/>
+    </w:p>
+    <w:p>
+      <w:pPr>
+        <w:rPr>
+          <w:lang w:val="en-GB"/>
+        </w:rPr>
+      </w:pPr>
+      <w:r>
+        <w:rPr>
+          <w:lang w:val="en-GB"/>
+        </w:rPr>
+        <w:t>What was your background preparation for the project? What similar systems did you assess? What was your motivation and interest in this project?</w:t>
+      </w:r>
+      <w:r>
+        <w:rPr>
+          <w:lang w:val="en-GB"/>
+        </w:rPr>
+        <w:t xml:space="preserve"> </w:t>
+      </w:r>
+    </w:p>
+    <w:p>
+      <w:pPr>
+        <w:rPr>
+          <w:lang w:val="en-GB"/>
+        </w:rPr>
+      </w:pPr>
+    </w:p>
+    <w:p>
+      <w:pPr>
+        <w:rPr>
+          <w:lang w:val="en-GB"/>
+        </w:rPr>
+      </w:pPr>
+      <w:r>
+        <w:rPr>
+          <w:lang w:val="en-GB"/>
+        </w:rPr>
+        <w:t xml:space="preserve">Generally, background preparation for this project was primarily done via research and analysis of various different methods of fake news detection, and the implementation of these </w:t>
+      </w:r>
+      <w:r>
+        <w:rPr>
+          <w:lang w:val="en-GB"/>
+        </w:rPr>
+        <w:t>methods</w:t>
+      </w:r>
+      <w:r>
+        <w:rPr>
+          <w:lang w:val="en-GB"/>
+        </w:rPr>
+        <w:t xml:space="preserve"> within the machine learning and computational intelligence sectors</w:t>
+      </w:r>
+      <w:r>
+        <w:rPr>
+          <w:lang w:val="en-GB"/>
+        </w:rPr>
+        <w:t xml:space="preserve">. </w:t>
+      </w:r>
+    </w:p>
+    <w:p>
+      <w:pPr>
+        <w:rPr>
+          <w:lang w:val="en-GB"/>
+        </w:rPr>
+      </w:pPr>
+    </w:p>
+    <w:p>
+      <w:pPr>
+        <w:rPr>
+          <w:lang w:val="en-GB"/>
+        </w:rPr>
+      </w:pPr>
+      <w:r>
+        <w:rPr>
+          <w:lang w:val="en-GB"/>
+        </w:rPr>
+        <w:t>When it came to initial preparation, the definition and c</w:t>
+      </w:r>
+      <w:bookmarkStart w:id="9" w:name="_GoBack"/>
       <w:bookmarkEnd w:id="9"/>
-    </w:p>
-    <w:p>
-      <w:pPr>
-        <w:rPr>
-          <w:lang w:val="en-GB"/>
-        </w:rPr>
-      </w:pPr>
-      <w:r>
-        <w:rPr>
-          <w:lang w:val="en-GB"/>
-        </w:rPr>
-        <w:t>What was your background preparation for the project? What similar systems did you assess? What was your motivation and interest in this project?</w:t>
+      <w:r>
+        <w:rPr>
+          <w:lang w:val="en-GB"/>
+        </w:rPr>
+        <w:t>haracterisation of Fake News was</w:t>
+      </w:r>
+      <w:r>
+        <w:rPr>
+          <w:lang w:val="en-GB"/>
+        </w:rPr>
+        <w:t xml:space="preserve"> seen as</w:t>
       </w:r>
       <w:r>
         <w:rPr>
@@ -3435,6 +3503,96 @@
         </w:rPr>
         <w:t xml:space="preserve"> </w:t>
       </w:r>
+      <w:r>
+        <w:rPr>
+          <w:lang w:val="en-GB"/>
+        </w:rPr>
+        <w:t xml:space="preserve">an ideal place to start. As a complicated topic that can be defined in a number of ways, a strong understanding of the logic underpinning Fake News was a necessity in understanding and tackling the detection of it. </w:t>
+      </w:r>
+      <w:r>
+        <w:rPr>
+          <w:lang w:val="en-GB"/>
+        </w:rPr>
+        <w:t>Rubin et al [13] suggested that there were three major types of deceptive news; Serious Fabrications, Large-Scale Hoaxes, and Humorous Fakes.</w:t>
+      </w:r>
+      <w:r>
+        <w:rPr>
+          <w:lang w:val="en-GB"/>
+        </w:rPr>
+        <w:t xml:space="preserve"> The recognition of these different types, as well as the ability to differentiate between them is important in various different natural language processing models. The idea of Humerous Fakes offer a different reflection on the topic of fake news, serving as a form of mild entertainment  satirising the news industry, rather than as an attempt at malicious deliberate misinformation or conspiracy theory. Serious Fabrications and Large-Scale hoaxes were seen as types of fake news</w:t>
+      </w:r>
+      <w:r>
+        <w:rPr>
+          <w:lang w:val="en-GB"/>
+        </w:rPr>
+        <w:t xml:space="preserve"> distributed with malicious intent, and were topics that would be focused on more within this project due to this.</w:t>
+      </w:r>
+      <w:r>
+        <w:rPr>
+          <w:lang w:val="en-GB"/>
+        </w:rPr>
+        <w:t xml:space="preserve">  </w:t>
+      </w:r>
+    </w:p>
+    <w:p>
+      <w:pPr>
+        <w:rPr>
+          <w:lang w:val="en-GB"/>
+        </w:rPr>
+      </w:pPr>
+    </w:p>
+    <w:p>
+      <w:pPr>
+        <w:rPr>
+          <w:lang w:val="en-GB"/>
+        </w:rPr>
+      </w:pPr>
+      <w:r>
+        <w:rPr>
+          <w:lang w:val="en-GB"/>
+        </w:rPr>
+        <w:t>Natural language processing &amp; text classification</w:t>
+      </w:r>
+    </w:p>
+    <w:p>
+      <w:pPr>
+        <w:rPr>
+          <w:lang w:val="en-GB"/>
+        </w:rPr>
+      </w:pPr>
+    </w:p>
+    <w:p>
+      <w:pPr>
+        <w:rPr>
+          <w:lang w:val="en-GB"/>
+        </w:rPr>
+      </w:pPr>
+      <w:r>
+        <w:rPr>
+          <w:lang w:val="en-GB"/>
+        </w:rPr>
+        <w:t>Models and hyperparameters</w:t>
+      </w:r>
+    </w:p>
+    <w:p>
+      <w:pPr>
+        <w:rPr>
+          <w:lang w:val="en-GB"/>
+        </w:rPr>
+      </w:pPr>
+    </w:p>
+    <w:p>
+      <w:pPr>
+        <w:rPr>
+          <w:lang w:val="en-GB"/>
+        </w:rPr>
+      </w:pPr>
+      <w:r>
+        <w:rPr>
+          <w:lang w:val="en-GB"/>
+        </w:rPr>
+        <w:t xml:space="preserve">Research into this was done via published scientific papers, </w:t>
+      </w:r>
     </w:p>
     <w:p>
       <w:pPr>
@@ -3455,38 +3613,31 @@
           <w:lang w:val="en-GB"/>
         </w:rPr>
       </w:pPr>
-      <w:proofErr w:type="gramStart"/>
-      <w:r>
-        <w:rPr>
-          <w:lang w:val="en-GB"/>
-        </w:rPr>
-        <w:t>Taking into account</w:t>
-      </w:r>
-      <w:proofErr w:type="gramEnd"/>
-      <w:r>
-        <w:rPr>
-          <w:lang w:val="en-GB"/>
-        </w:rPr>
-        <w:t xml:space="preserve"> the problem and what you learned from the background work, what was your analysis of the problem? How did your analysis help to decompose the problem into the main tasks that you would undertake? Were there alternative approaches? Why did you choose one approach compared to the alternatives? </w:t>
-      </w:r>
-    </w:p>
-    <w:p>
-      <w:pPr>
-        <w:rPr>
-          <w:lang w:val="en-GB"/>
-        </w:rPr>
-      </w:pPr>
-    </w:p>
-    <w:p>
-      <w:pPr>
-        <w:rPr>
-          <w:lang w:val="en-GB"/>
-        </w:rPr>
-      </w:pPr>
-      <w:r>
-        <w:rPr>
-          <w:lang w:val="en-GB"/>
-        </w:rPr>
+      <w:r>
+        <w:rPr>
+          <w:lang w:val="en-GB"/>
+        </w:rPr>
+        <w:t xml:space="preserve">Taking into account the problem and what you learned from the background work, what was your analysis of the problem? How did your analysis help to decompose the problem into the main tasks that you would undertake? Were there alternative approaches? Why did you choose one approach compared to the alternatives? </w:t>
+      </w:r>
+    </w:p>
+    <w:p>
+      <w:pPr>
+        <w:rPr>
+          <w:lang w:val="en-GB"/>
+        </w:rPr>
+      </w:pPr>
+    </w:p>
+    <w:p>
+      <w:pPr>
+        <w:rPr>
+          <w:lang w:val="en-GB"/>
+        </w:rPr>
+      </w:pPr>
+      <w:r>
+        <w:rPr>
+          <w:lang w:val="en-GB"/>
+        </w:rPr>
+        <w:lastRenderedPageBreak/>
         <w:t xml:space="preserve">There should be a clear statement of the research questions, which you will evaluate at the end of the work. </w:t>
       </w:r>
     </w:p>
@@ -3533,21 +3684,7 @@
         <w:rPr>
           <w:lang w:val="en-GB"/>
         </w:rPr>
-        <w:t xml:space="preserve">You need to describe briefly the life cycle model or research method that you used. You do not need to write about </w:t>
-      </w:r>
-      <w:proofErr w:type="gramStart"/>
-      <w:r>
-        <w:rPr>
-          <w:lang w:val="en-GB"/>
-        </w:rPr>
-        <w:t>all of</w:t>
-      </w:r>
-      <w:proofErr w:type="gramEnd"/>
-      <w:r>
-        <w:rPr>
-          <w:lang w:val="en-GB"/>
-        </w:rPr>
-        <w:t xml:space="preserve"> the different process models that you are aware of. Focus on the process model or research method that you have used. It is possible that you needed to adapt an existing method to suit your project; clearly identify what you used and how you adapted it for your needs.</w:t>
+        <w:t>You need to describe briefly the life cycle model or research method that you used. You do not need to write about all of the different process models that you are aware of. Focus on the process model or research method that you have used. It is possible that you needed to adapt an existing method to suit your project; clearly identify what you used and how you adapted it for your needs.</w:t>
       </w:r>
     </w:p>
     <w:p>
@@ -3601,7 +3738,7 @@
         </w:rPr>
       </w:pPr>
       <w:bookmarkStart w:id="12" w:name="_Toc34045671"/>
-      <w:bookmarkEnd w:id="8"/>
+      <w:bookmarkEnd w:id="7"/>
       <w:r>
         <w:rPr>
           <w:lang w:val="en-GB"/>
@@ -3703,6 +3840,19 @@
           <w:lang w:val="en-GB"/>
         </w:rPr>
       </w:pPr>
+    </w:p>
+    <w:p>
+      <w:pPr>
+        <w:rPr>
+          <w:lang w:val="en-GB"/>
+        </w:rPr>
+      </w:pPr>
+      <w:r>
+        <w:rPr>
+          <w:lang w:val="en-GB"/>
+        </w:rPr>
+        <w:br w:type="page"/>
+      </w:r>
     </w:p>
     <w:p>
       <w:pPr>
@@ -3713,12 +3863,6 @@
           <w:lang w:val="en-GB"/>
         </w:rPr>
       </w:pPr>
-      <w:r>
-        <w:rPr>
-          <w:lang w:val="en-GB"/>
-        </w:rPr>
-        <w:br w:type="page"/>
-      </w:r>
     </w:p>
     <w:p>
       <w:pPr>
@@ -3733,7 +3877,6 @@
         <w:rPr>
           <w:lang w:val="en-GB"/>
         </w:rPr>
-        <w:lastRenderedPageBreak/>
         <w:t xml:space="preserve">Software Design, </w:t>
       </w:r>
       <w:r>
@@ -3985,6 +4128,7 @@
         <w:pStyle w:val="Heading4"/>
       </w:pPr>
       <w:r>
+        <w:lastRenderedPageBreak/>
         <w:t>Even more detail</w:t>
       </w:r>
     </w:p>
@@ -4007,7 +4151,6 @@
         <w:rPr>
           <w:lang w:val="en-GB"/>
         </w:rPr>
-        <w:lastRenderedPageBreak/>
         <w:t>User Interface</w:t>
       </w:r>
       <w:bookmarkEnd w:id="20"/>
@@ -4114,21 +4257,7 @@
         <w:rPr>
           <w:lang w:val="en-GB"/>
         </w:rPr>
-        <w:t xml:space="preserve">It is more likely that things were more complex than you first thought. </w:t>
-      </w:r>
-      <w:proofErr w:type="gramStart"/>
-      <w:r>
-        <w:rPr>
-          <w:lang w:val="en-GB"/>
-        </w:rPr>
-        <w:t>In particular, were</w:t>
-      </w:r>
-      <w:proofErr w:type="gramEnd"/>
-      <w:r>
-        <w:rPr>
-          <w:lang w:val="en-GB"/>
-        </w:rPr>
-        <w:t xml:space="preserve"> there any problems or difficulties that you found during implementation that you had to address? Did such problems simply delay you or were they more significant? </w:t>
+        <w:t xml:space="preserve">It is more likely that things were more complex than you first thought. In particular, were there any problems or difficulties that you found during implementation that you had to address? Did such problems simply delay you or were they more significant? </w:t>
       </w:r>
     </w:p>
     <w:p>
@@ -4174,21 +4303,7 @@
         <w:rPr>
           <w:lang w:val="en-GB"/>
         </w:rPr>
-        <w:t xml:space="preserve">Detailed descriptions of every test case are </w:t>
-      </w:r>
-      <w:proofErr w:type="gramStart"/>
-      <w:r>
-        <w:rPr>
-          <w:lang w:val="en-GB"/>
-        </w:rPr>
-        <w:t>definitely not</w:t>
-      </w:r>
-      <w:proofErr w:type="gramEnd"/>
-      <w:r>
-        <w:rPr>
-          <w:lang w:val="en-GB"/>
-        </w:rPr>
-        <w:t xml:space="preserve"> what is required in this section; the place for detailed lists of tests cases is in an appendix. In this section, it is more important to show that you adopted a sensible strategy that was, in principle, capable of testing the system adequately even if you did not have the time to test the system fully. </w:t>
+        <w:t xml:space="preserve">Detailed descriptions of every test case are definitely not what is required in this section; the place for detailed lists of tests cases is in an appendix. In this section, it is more important to show that you adopted a sensible strategy that was, in principle, capable of testing the system adequately even if you did not have the time to test the system fully. </w:t>
       </w:r>
     </w:p>
     <w:p>
@@ -4316,41 +4431,26 @@
         <w:rPr>
           <w:lang w:val="en-GB"/>
         </w:rPr>
-        <w:t xml:space="preserve"> can be useful, don't see it </w:t>
-      </w:r>
-      <w:proofErr w:type="gramStart"/>
-      <w:r>
-        <w:rPr>
-          <w:lang w:val="en-GB"/>
-        </w:rPr>
-        <w:t>as a way to</w:t>
-      </w:r>
-      <w:proofErr w:type="gramEnd"/>
-      <w:r>
-        <w:rPr>
-          <w:lang w:val="en-GB"/>
-        </w:rPr>
-        <w:t xml:space="preserve"> shortcut detailed testing of your own. Think about issues discussed in the lectures about until testing, integration testing, etc. User testing without sensible testing of your own is not a useful activity.</w:t>
-      </w:r>
-    </w:p>
-    <w:p>
-      <w:pPr>
-        <w:rPr>
-          <w:lang w:val="en-GB"/>
-        </w:rPr>
-      </w:pPr>
-    </w:p>
-    <w:p>
-      <w:pPr>
-        <w:rPr>
-          <w:lang w:val="en-GB"/>
-        </w:rPr>
-      </w:pPr>
-      <w:r>
-        <w:rPr>
-          <w:lang w:val="en-GB"/>
-        </w:rPr>
-        <w:lastRenderedPageBreak/>
+        <w:t xml:space="preserve"> can be useful, don't see it as a way to shortcut detailed testing of your own. Think about issues discussed in the lectures about until testing, integration testing, etc. User testing without sensible testing of your own is not a useful activity.</w:t>
+      </w:r>
+    </w:p>
+    <w:p>
+      <w:pPr>
+        <w:rPr>
+          <w:lang w:val="en-GB"/>
+        </w:rPr>
+      </w:pPr>
+    </w:p>
+    <w:p>
+      <w:pPr>
+        <w:rPr>
+          <w:lang w:val="en-GB"/>
+        </w:rPr>
+      </w:pPr>
+      <w:r>
+        <w:rPr>
+          <w:lang w:val="en-GB"/>
+        </w:rPr>
         <w:t>The following sections indicate some areas you might include. Other sections may be more appropriate to your project.</w:t>
       </w:r>
       <w:r>
@@ -4608,21 +4708,7 @@
         <w:rPr>
           <w:lang w:val="en-GB"/>
         </w:rPr>
-        <w:t xml:space="preserve">It is more likely that things were more complex than you first thought. </w:t>
-      </w:r>
-      <w:proofErr w:type="gramStart"/>
-      <w:r>
-        <w:rPr>
-          <w:lang w:val="en-GB"/>
-        </w:rPr>
-        <w:t>In particular, were</w:t>
-      </w:r>
-      <w:proofErr w:type="gramEnd"/>
-      <w:r>
-        <w:rPr>
-          <w:lang w:val="en-GB"/>
-        </w:rPr>
-        <w:t xml:space="preserve"> there any problems or difficulties that you found during implementation that you had to address? Did such problems simply delay you or were they more significant?</w:t>
+        <w:t>It is more likely that things were more complex than you first thought. In particular, were there any problems or difficulties that you found during implementation that you had to address? Did such problems simply delay you or were they more significant?</w:t>
       </w:r>
     </w:p>
     <w:p>
@@ -4888,55 +4974,27 @@
         <w:rPr>
           <w:lang w:val="en-GB"/>
         </w:rPr>
-        <w:t xml:space="preserve">The evaluation is regarded as an important part of the project report; it should demonstrate that you are capable not only of carrying out a piece of work but also of thinking critically about how you did it and how you might have done it better. This is seen as an important part of an </w:t>
-      </w:r>
-      <w:proofErr w:type="gramStart"/>
-      <w:r>
-        <w:rPr>
-          <w:lang w:val="en-GB"/>
-        </w:rPr>
-        <w:t>honours</w:t>
-      </w:r>
-      <w:proofErr w:type="gramEnd"/>
-      <w:r>
-        <w:rPr>
-          <w:lang w:val="en-GB"/>
-        </w:rPr>
-        <w:t xml:space="preserve"> degree. </w:t>
-      </w:r>
-    </w:p>
-    <w:p>
-      <w:pPr>
-        <w:rPr>
-          <w:lang w:val="en-GB"/>
-        </w:rPr>
-      </w:pPr>
-    </w:p>
-    <w:p>
-      <w:pPr>
-        <w:rPr>
-          <w:lang w:val="en-GB"/>
-        </w:rPr>
-      </w:pPr>
-      <w:r>
-        <w:rPr>
-          <w:lang w:val="en-GB"/>
-        </w:rPr>
-        <w:t xml:space="preserve">There will be good things in the work and aspects of the work that could be improved. As you write this section, identify and discuss the parts of the work that went well </w:t>
-      </w:r>
-      <w:proofErr w:type="gramStart"/>
-      <w:r>
-        <w:rPr>
-          <w:lang w:val="en-GB"/>
-        </w:rPr>
-        <w:t>and also</w:t>
-      </w:r>
-      <w:proofErr w:type="gramEnd"/>
-      <w:r>
-        <w:rPr>
-          <w:lang w:val="en-GB"/>
-        </w:rPr>
-        <w:t xml:space="preserve"> consider ways in which the work could be improved. </w:t>
+        <w:t xml:space="preserve">The evaluation is regarded as an important part of the project report; it should demonstrate that you are capable not only of carrying out a piece of work but also of thinking critically about how you did it and how you might have done it better. This is seen as an important part of an honours degree. </w:t>
+      </w:r>
+    </w:p>
+    <w:p>
+      <w:pPr>
+        <w:rPr>
+          <w:lang w:val="en-GB"/>
+        </w:rPr>
+      </w:pPr>
+    </w:p>
+    <w:p>
+      <w:pPr>
+        <w:rPr>
+          <w:lang w:val="en-GB"/>
+        </w:rPr>
+      </w:pPr>
+      <w:r>
+        <w:rPr>
+          <w:lang w:val="en-GB"/>
+        </w:rPr>
+        <w:t xml:space="preserve">There will be good things in the work and aspects of the work that could be improved. As you write this section, identify and discuss the parts of the work that went well and also consider ways in which the work could be improved. </w:t>
       </w:r>
     </w:p>
     <w:p>
@@ -5041,21 +5099,7 @@
         <w:rPr>
           <w:lang w:val="en-GB"/>
         </w:rPr>
-        <w:t xml:space="preserve">Sylvia Duckworth. A picture of a kitten at </w:t>
-      </w:r>
-      <w:proofErr w:type="spellStart"/>
-      <w:r>
-        <w:rPr>
-          <w:lang w:val="en-GB"/>
-        </w:rPr>
-        <w:t>Hellifield</w:t>
-      </w:r>
-      <w:proofErr w:type="spellEnd"/>
-      <w:r>
-        <w:rPr>
-          <w:lang w:val="en-GB"/>
-        </w:rPr>
-        <w:t xml:space="preserve"> Peel. </w:t>
+        <w:t xml:space="preserve">Sylvia Duckworth. A picture of a kitten at Hellifield Peel. </w:t>
       </w:r>
       <w:hyperlink r:id="rId12" w:history="1">
         <w:r>
@@ -5120,49 +5164,7 @@
         <w:rPr>
           <w:lang w:val="en-GB"/>
         </w:rPr>
-        <w:t xml:space="preserve">Mark Neal, Jan </w:t>
-      </w:r>
-      <w:proofErr w:type="spellStart"/>
-      <w:r>
-        <w:rPr>
-          <w:lang w:val="en-GB"/>
-        </w:rPr>
-        <w:t>Feyereisl</w:t>
-      </w:r>
-      <w:proofErr w:type="spellEnd"/>
-      <w:r>
-        <w:rPr>
-          <w:lang w:val="en-GB"/>
-        </w:rPr>
-        <w:t xml:space="preserve">, Rosario </w:t>
-      </w:r>
-      <w:proofErr w:type="spellStart"/>
-      <w:r>
-        <w:rPr>
-          <w:lang w:val="en-GB"/>
-        </w:rPr>
-        <w:t>Rascunà</w:t>
-      </w:r>
-      <w:proofErr w:type="spellEnd"/>
-      <w:r>
-        <w:rPr>
-          <w:lang w:val="en-GB"/>
-        </w:rPr>
-        <w:t xml:space="preserve">, and </w:t>
-      </w:r>
-      <w:proofErr w:type="spellStart"/>
-      <w:r>
-        <w:rPr>
-          <w:lang w:val="en-GB"/>
-        </w:rPr>
-        <w:t>Xiaolei</w:t>
-      </w:r>
-      <w:proofErr w:type="spellEnd"/>
-      <w:r>
-        <w:rPr>
-          <w:lang w:val="en-GB"/>
-        </w:rPr>
-        <w:t xml:space="preserve"> Wang. Don’t touch me, I’m fine: Robot autonomy using an artificial innate immune system. In </w:t>
+        <w:t xml:space="preserve">Mark Neal, Jan Feyereisl, Rosario Rascunà, and Xiaolei Wang. Don’t touch me, I’m fine: Robot autonomy using an artificial innate immune system. In </w:t>
       </w:r>
       <w:r>
         <w:rPr>
@@ -6301,21 +6303,7 @@
         <w:rPr>
           <w:lang w:val="en-GB"/>
         </w:rPr>
-        <w:t xml:space="preserve">For some projects, it might be relevant to include some code extracts in an appendix. You are not expected to put </w:t>
-      </w:r>
-      <w:proofErr w:type="gramStart"/>
-      <w:r>
-        <w:rPr>
-          <w:lang w:val="en-GB"/>
-        </w:rPr>
-        <w:t>all of</w:t>
-      </w:r>
-      <w:proofErr w:type="gramEnd"/>
-      <w:r>
-        <w:rPr>
-          <w:lang w:val="en-GB"/>
-        </w:rPr>
-        <w:t xml:space="preserve"> your code here - the correct place for all of your code is in the technical submission that is made in addition to the </w:t>
+        <w:t xml:space="preserve">For some projects, it might be relevant to include some code extracts in an appendix. You are not expected to put all of your code here - the correct place for all of your code is in the technical submission that is made in addition to the </w:t>
       </w:r>
       <w:r>
         <w:rPr>
@@ -6591,7 +6579,7 @@
         <w:rPr>
           <w:noProof/>
         </w:rPr>
-        <w:t>17</w:t>
+        <w:t>18</w:t>
       </w:r>
     </w:fldSimple>
   </w:p>
@@ -11045,7 +11033,7 @@
 </file>
 
 <file path=customXml/itemProps1.xml><?xml version="1.0" encoding="utf-8"?>
-<ds:datastoreItem xmlns:ds="http://schemas.openxmlformats.org/officeDocument/2006/customXml" ds:itemID="{D37A75D7-86D6-4148-BC76-7CAB9733188A}">
+<ds:datastoreItem xmlns:ds="http://schemas.openxmlformats.org/officeDocument/2006/customXml" ds:itemID="{F27C48C8-E412-46F8-80BA-7B5C1EE05473}">
   <ds:schemaRefs>
     <ds:schemaRef ds:uri="http://schemas.openxmlformats.org/officeDocument/2006/bibliography"/>
   </ds:schemaRefs>

</xml_diff>